<commit_message>
Finished v1 of User Manual
</commit_message>
<xml_diff>
--- a/Documentation/UserManual.docx
+++ b/Documentation/UserManual.docx
@@ -10,7 +10,9 @@
           <w:docPartUnique/>
         </w:docPartObj>
       </w:sdtPr>
+      <w:sdtEndPr/>
       <w:sdtContent>
+        <w:bookmarkStart w:id="0" w:name="_GoBack" w:displacedByCustomXml="prev"/>
         <w:p>
           <w:r>
             <w:rPr>
@@ -20,7 +22,7 @@
             <mc:AlternateContent>
               <mc:Choice Requires="wpg">
                 <w:drawing>
-                  <wp:anchor distT="0" distB="0" distL="114300" distR="114300" simplePos="0" relativeHeight="251659264" behindDoc="0" locked="0" layoutInCell="1" allowOverlap="1">
+                  <wp:anchor distT="0" distB="0" distL="114300" distR="114300" simplePos="0" relativeHeight="251655168" behindDoc="0" locked="0" layoutInCell="1" allowOverlap="1">
                     <wp:simplePos x="0" y="0"/>
                     <wp:positionH relativeFrom="page">
                       <wp:align>center</wp:align>
@@ -29,7 +31,7 @@
                       <wp:align>center</wp:align>
                     </wp:positionV>
                     <wp:extent cx="6858000" cy="9144000"/>
-                    <wp:effectExtent l="0" t="0" r="2540" b="635"/>
+                    <wp:effectExtent l="0" t="0" r="21590" b="19685"/>
                     <wp:wrapNone/>
                     <wp:docPr id="11" name="Group 11"/>
                     <wp:cNvGraphicFramePr/>
@@ -56,24 +58,17 @@
                               <a:prstGeom prst="rect">
                                 <a:avLst/>
                               </a:prstGeom>
-                              <a:solidFill>
-                                <a:schemeClr val="tx1"/>
-                              </a:solidFill>
-                              <a:ln>
-                                <a:noFill/>
-                              </a:ln>
+                              <a:ln/>
                             </wps:spPr>
                             <wps:style>
-                              <a:lnRef idx="2">
-                                <a:schemeClr val="accent1">
-                                  <a:shade val="50000"/>
-                                </a:schemeClr>
+                              <a:lnRef idx="3">
+                                <a:schemeClr val="lt1"/>
                               </a:lnRef>
                               <a:fillRef idx="1">
-                                <a:schemeClr val="accent1"/>
+                                <a:schemeClr val="dk1"/>
                               </a:fillRef>
-                              <a:effectRef idx="0">
-                                <a:schemeClr val="accent1"/>
+                              <a:effectRef idx="1">
+                                <a:schemeClr val="dk1"/>
                               </a:effectRef>
                               <a:fontRef idx="minor">
                                 <a:schemeClr val="lt1"/>
@@ -95,6 +90,7 @@
                                     <w:dataBinding w:prefixMappings="xmlns:ns0='http://purl.org/dc/elements/1.1/' xmlns:ns1='http://schemas.openxmlformats.org/package/2006/metadata/core-properties' " w:xpath="/ns1:coreProperties[1]/ns0:title[1]" w:storeItemID="{6C3C8BC8-F283-45AE-878A-BAB7291924A1}"/>
                                     <w:text/>
                                   </w:sdtPr>
+                                  <w:sdtEndPr/>
                                   <w:sdtContent>
                                     <w:p>
                                       <w:pPr>
@@ -132,6 +128,7 @@
                                     <w:dataBinding w:prefixMappings="xmlns:ns0='http://purl.org/dc/elements/1.1/' xmlns:ns1='http://schemas.openxmlformats.org/package/2006/metadata/core-properties' " w:xpath="/ns1:coreProperties[1]/ns0:subject[1]" w:storeItemID="{6C3C8BC8-F283-45AE-878A-BAB7291924A1}"/>
                                     <w:text/>
                                   </w:sdtPr>
+                                  <w:sdtEndPr/>
                                   <w:sdtContent>
                                     <w:p>
                                       <w:pPr>
@@ -173,27 +170,17 @@
                               <a:prstGeom prst="rect">
                                 <a:avLst/>
                               </a:prstGeom>
-                              <a:solidFill>
-                                <a:schemeClr val="tx1">
-                                  <a:lumMod val="50000"/>
-                                  <a:lumOff val="50000"/>
-                                </a:schemeClr>
-                              </a:solidFill>
-                              <a:ln>
-                                <a:noFill/>
-                              </a:ln>
+                              <a:ln/>
                             </wps:spPr>
                             <wps:style>
-                              <a:lnRef idx="2">
-                                <a:schemeClr val="accent1">
-                                  <a:shade val="50000"/>
-                                </a:schemeClr>
+                              <a:lnRef idx="3">
+                                <a:schemeClr val="lt1"/>
                               </a:lnRef>
                               <a:fillRef idx="1">
-                                <a:schemeClr val="accent1"/>
+                                <a:schemeClr val="accent2"/>
                               </a:fillRef>
-                              <a:effectRef idx="0">
-                                <a:schemeClr val="accent1"/>
+                              <a:effectRef idx="1">
+                                <a:schemeClr val="accent2"/>
                               </a:effectRef>
                               <a:fontRef idx="minor">
                                 <a:schemeClr val="lt1"/>
@@ -261,6 +248,7 @@
                                       <w:dataBinding w:prefixMappings="xmlns:ns0='http://purl.org/dc/elements/1.1/' xmlns:ns1='http://schemas.openxmlformats.org/package/2006/metadata/core-properties' " w:xpath="/ns1:coreProperties[1]/ns0:creator[1]" w:storeItemID="{6C3C8BC8-F283-45AE-878A-BAB7291924A1}"/>
                                       <w:text/>
                                     </w:sdtPr>
+                                    <w:sdtEndPr/>
                                     <w:sdtContent>
                                       <w:r>
                                         <w:rPr>
@@ -272,14 +260,6 @@
                                       </w:r>
                                     </w:sdtContent>
                                   </w:sdt>
-                                  <w:r>
-                                    <w:rPr>
-                                      <w:color w:val="FFFFFF" w:themeColor="background1"/>
-                                      <w:sz w:val="32"/>
-                                      <w:szCs w:val="32"/>
-                                    </w:rPr>
-                                    <w:t xml:space="preserve"> | Roger Zhang</w:t>
-                                  </w:r>
                                 </w:p>
                                 <w:p>
                                   <w:pPr>
@@ -304,6 +284,7 @@
                                       <w:dataBinding w:prefixMappings="xmlns:ns0='http://schemas.openxmlformats.org/officeDocument/2006/extended-properties' " w:xpath="/ns0:Properties[1]/ns0:Company[1]" w:storeItemID="{6668398D-A668-4E3E-A5EB-62B293D839F1}"/>
                                       <w:text/>
                                     </w:sdtPr>
+                                    <w:sdtEndPr/>
                                     <w:sdtContent>
                                       <w:r>
                                         <w:rPr>
@@ -312,7 +293,7 @@
                                           <w:sz w:val="18"/>
                                           <w:szCs w:val="18"/>
                                         </w:rPr>
-                                        <w:t>DataCOMM</w:t>
+                                        <w:t>COMP3980</w:t>
                                       </w:r>
                                     </w:sdtContent>
                                   </w:sdt>
@@ -337,6 +318,7 @@
                                       <w:dataBinding w:prefixMappings="xmlns:ns0='http://schemas.microsoft.com/office/2006/coverPageProps' " w:xpath="/ns0:CoverPageProperties[1]/ns0:CompanyAddress[1]" w:storeItemID="{55AF091B-3C7A-41E3-B477-F2FDAA23CFDA}"/>
                                       <w:text/>
                                     </w:sdtPr>
+                                    <w:sdtEndPr/>
                                     <w:sdtContent>
                                       <w:r>
                                         <w:rPr>
@@ -344,7 +326,7 @@
                                           <w:sz w:val="18"/>
                                           <w:szCs w:val="18"/>
                                         </w:rPr>
-                                        <w:t>SE12-323</w:t>
+                                        <w:t>OCT 17, 2017</w:t>
                                       </w:r>
                                     </w:sdtContent>
                                   </w:sdt>
@@ -372,8 +354,8 @@
               </mc:Choice>
               <mc:Fallback>
                 <w:pict>
-                  <v:group id="Group 11" o:spid="_x0000_s1026" style="position:absolute;margin-left:0;margin-top:0;width:540pt;height:10in;z-index:251659264;mso-width-percent:882;mso-height-percent:909;mso-position-horizontal:center;mso-position-horizontal-relative:page;mso-position-vertical:center;mso-position-vertical-relative:page;mso-width-percent:882;mso-height-percent:909" coordsize="68580,91440" o:gfxdata="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">
-                    <v:rect id="Rectangle 33" o:spid="_x0000_s1027" style="position:absolute;left:2286;width:66294;height:91440;visibility:visible;mso-wrap-style:square;v-text-anchor:bottom" o:gfxdata="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" fillcolor="black [3213]" stroked="f" strokeweight="1pt">
+                  <v:group id="Group 11" o:spid="_x0000_s1026" style="position:absolute;margin-left:0;margin-top:0;width:540pt;height:10in;z-index:251655168;mso-width-percent:882;mso-height-percent:909;mso-position-horizontal:center;mso-position-horizontal-relative:page;mso-position-vertical:center;mso-position-vertical-relative:page;mso-width-percent:882;mso-height-percent:909" coordsize="68580,91440" o:gfxdata="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">
+                    <v:rect id="Rectangle 33" o:spid="_x0000_s1027" style="position:absolute;left:2286;width:66294;height:91440;visibility:visible;mso-wrap-style:square;v-text-anchor:bottom" o:gfxdata="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" fillcolor="black [3200]" strokecolor="white [3201]" strokeweight="1.5pt">
                       <v:textbox inset="36pt,1in,1in,208.8pt">
                         <w:txbxContent>
                           <w:sdt>
@@ -390,6 +372,7 @@
                               <w:dataBinding w:prefixMappings="xmlns:ns0='http://purl.org/dc/elements/1.1/' xmlns:ns1='http://schemas.openxmlformats.org/package/2006/metadata/core-properties' " w:xpath="/ns1:coreProperties[1]/ns0:title[1]" w:storeItemID="{6C3C8BC8-F283-45AE-878A-BAB7291924A1}"/>
                               <w:text/>
                             </w:sdtPr>
+                            <w:sdtEndPr/>
                             <w:sdtContent>
                               <w:p>
                                 <w:pPr>
@@ -427,6 +410,7 @@
                               <w:dataBinding w:prefixMappings="xmlns:ns0='http://purl.org/dc/elements/1.1/' xmlns:ns1='http://schemas.openxmlformats.org/package/2006/metadata/core-properties' " w:xpath="/ns1:coreProperties[1]/ns0:subject[1]" w:storeItemID="{6C3C8BC8-F283-45AE-878A-BAB7291924A1}"/>
                               <w:text/>
                             </w:sdtPr>
+                            <w:sdtEndPr/>
                             <w:sdtContent>
                               <w:p>
                                 <w:pPr>
@@ -451,7 +435,7 @@
                         </w:txbxContent>
                       </v:textbox>
                     </v:rect>
-                    <v:rect id="Rectangle 34" o:spid="_x0000_s1028" style="position:absolute;width:2286;height:91440;visibility:visible;mso-wrap-style:square;v-text-anchor:middle" o:gfxdata="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" fillcolor="gray [1629]" stroked="f" strokeweight="1pt"/>
+                    <v:rect id="Rectangle 34" o:spid="_x0000_s1028" style="position:absolute;width:2286;height:91440;visibility:visible;mso-wrap-style:square;v-text-anchor:middle" o:gfxdata="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" fillcolor="#ed7d31 [3205]" strokecolor="white [3201]" strokeweight="1.5pt"/>
                     <v:shapetype id="_x0000_t202" coordsize="21600,21600" o:spt="202" path="m,l,21600r21600,l21600,xe">
                       <v:stroke joinstyle="miter"/>
                       <v:path gradientshapeok="t" o:connecttype="rect"/>
@@ -481,6 +465,7 @@
                                 <w:dataBinding w:prefixMappings="xmlns:ns0='http://purl.org/dc/elements/1.1/' xmlns:ns1='http://schemas.openxmlformats.org/package/2006/metadata/core-properties' " w:xpath="/ns1:coreProperties[1]/ns0:creator[1]" w:storeItemID="{6C3C8BC8-F283-45AE-878A-BAB7291924A1}"/>
                                 <w:text/>
                               </w:sdtPr>
+                              <w:sdtEndPr/>
                               <w:sdtContent>
                                 <w:r>
                                   <w:rPr>
@@ -492,14 +477,6 @@
                                 </w:r>
                               </w:sdtContent>
                             </w:sdt>
-                            <w:r>
-                              <w:rPr>
-                                <w:color w:val="FFFFFF" w:themeColor="background1"/>
-                                <w:sz w:val="32"/>
-                                <w:szCs w:val="32"/>
-                              </w:rPr>
-                              <w:t xml:space="preserve"> | Roger Zhang</w:t>
-                            </w:r>
                           </w:p>
                           <w:p>
                             <w:pPr>
@@ -524,6 +501,7 @@
                                 <w:dataBinding w:prefixMappings="xmlns:ns0='http://schemas.openxmlformats.org/officeDocument/2006/extended-properties' " w:xpath="/ns0:Properties[1]/ns0:Company[1]" w:storeItemID="{6668398D-A668-4E3E-A5EB-62B293D839F1}"/>
                                 <w:text/>
                               </w:sdtPr>
+                              <w:sdtEndPr/>
                               <w:sdtContent>
                                 <w:r>
                                   <w:rPr>
@@ -532,7 +510,7 @@
                                     <w:sz w:val="18"/>
                                     <w:szCs w:val="18"/>
                                   </w:rPr>
-                                  <w:t>DataCOMM</w:t>
+                                  <w:t>COMP3980</w:t>
                                 </w:r>
                               </w:sdtContent>
                             </w:sdt>
@@ -557,6 +535,7 @@
                                 <w:dataBinding w:prefixMappings="xmlns:ns0='http://schemas.microsoft.com/office/2006/coverPageProps' " w:xpath="/ns0:CoverPageProperties[1]/ns0:CompanyAddress[1]" w:storeItemID="{55AF091B-3C7A-41E3-B477-F2FDAA23CFDA}"/>
                                 <w:text/>
                               </w:sdtPr>
+                              <w:sdtEndPr/>
                               <w:sdtContent>
                                 <w:r>
                                   <w:rPr>
@@ -564,7 +543,7 @@
                                     <w:sz w:val="18"/>
                                     <w:szCs w:val="18"/>
                                   </w:rPr>
-                                  <w:t>SE12-323</w:t>
+                                  <w:t>OCT 17, 2017</w:t>
                                 </w:r>
                               </w:sdtContent>
                             </w:sdt>
@@ -578,6 +557,7 @@
               </mc:Fallback>
             </mc:AlternateContent>
           </w:r>
+          <w:bookmarkEnd w:id="0"/>
           <w:r>
             <w:br w:type="page"/>
           </w:r>
@@ -662,7 +642,7 @@
         </w:numPr>
       </w:pPr>
       <w:r>
-        <w:t>RFID tags to read.</w:t>
+        <w:t>RFID tags to read</w:t>
       </w:r>
     </w:p>
     <w:p>
@@ -689,114 +669,375 @@
       </w:r>
     </w:p>
     <w:p>
-      <w:r>
-        <w:t xml:space="preserve">1. </w:t>
-      </w:r>
-      <w:r>
-        <w:t xml:space="preserve">Start the program. </w:t>
-      </w:r>
-    </w:p>
-    <w:p>
-      <w:r>
-        <w:t xml:space="preserve">2. </w:t>
-      </w:r>
-      <w:r>
-        <w:t>In the menu, click on</w:t>
-      </w:r>
-      <w:r>
-        <w:t xml:space="preserve"> “Connect/Disconnect” and select “Connect” to connect to the read</w:t>
-      </w:r>
-      <w:bookmarkStart w:id="0" w:name="_GoBack"/>
-      <w:bookmarkEnd w:id="0"/>
-      <w:r>
-        <w:t xml:space="preserve">er. </w:t>
-      </w:r>
-    </w:p>
-    <w:p>
-      <w:r>
+      <w:pPr>
         <w:rPr>
           <w:noProof/>
         </w:rPr>
-        <w:drawing>
-          <wp:anchor distT="0" distB="0" distL="114300" distR="114300" simplePos="0" relativeHeight="251660288" behindDoc="0" locked="0" layoutInCell="1" allowOverlap="1" wp14:anchorId="3FD2B0A2">
-            <wp:simplePos x="0" y="0"/>
-            <wp:positionH relativeFrom="margin">
-              <wp:align>center</wp:align>
-            </wp:positionH>
-            <wp:positionV relativeFrom="paragraph">
-              <wp:posOffset>-635</wp:posOffset>
-            </wp:positionV>
-            <wp:extent cx="3489960" cy="3863340"/>
-            <wp:effectExtent l="0" t="0" r="0" b="3810"/>
-            <wp:wrapTopAndBottom/>
-            <wp:docPr id="1" name="Picture 1" descr="C:\Users\Juliana French\AppData\Local\Microsoft\Windows\INetCache\Content.Word\MainScreeen.png"/>
-            <wp:cNvGraphicFramePr>
-              <a:graphicFrameLocks xmlns:a="http://schemas.openxmlformats.org/drawingml/2006/main" noChangeAspect="1"/>
-            </wp:cNvGraphicFramePr>
-            <a:graphic xmlns:a="http://schemas.openxmlformats.org/drawingml/2006/main">
-              <a:graphicData uri="http://schemas.openxmlformats.org/drawingml/2006/picture">
-                <pic:pic xmlns:pic="http://schemas.openxmlformats.org/drawingml/2006/picture">
-                  <pic:nvPicPr>
-                    <pic:cNvPr id="0" name="Picture 1" descr="C:\Users\Juliana French\AppData\Local\Microsoft\Windows\INetCache\Content.Word\MainScreeen.png"/>
-                    <pic:cNvPicPr>
-                      <a:picLocks noChangeAspect="1" noChangeArrowheads="1"/>
-                    </pic:cNvPicPr>
-                  </pic:nvPicPr>
-                  <pic:blipFill>
-                    <a:blip r:embed="rId6">
-                      <a:extLst>
-                        <a:ext uri="{28A0092B-C50C-407E-A947-70E740481C1C}">
-                          <a14:useLocalDpi xmlns:a14="http://schemas.microsoft.com/office/drawing/2010/main" val="0"/>
-                        </a:ext>
-                      </a:extLst>
-                    </a:blip>
-                    <a:srcRect/>
-                    <a:stretch>
-                      <a:fillRect/>
-                    </a:stretch>
-                  </pic:blipFill>
-                  <pic:spPr bwMode="auto">
-                    <a:xfrm>
-                      <a:off x="0" y="0"/>
-                      <a:ext cx="3489960" cy="3863340"/>
-                    </a:xfrm>
-                    <a:prstGeom prst="rect">
-                      <a:avLst/>
-                    </a:prstGeom>
-                    <a:noFill/>
-                    <a:ln>
-                      <a:noFill/>
-                    </a:ln>
-                  </pic:spPr>
-                </pic:pic>
-              </a:graphicData>
-            </a:graphic>
-            <wp14:sizeRelH relativeFrom="page">
-              <wp14:pctWidth>0</wp14:pctWidth>
-            </wp14:sizeRelH>
-            <wp14:sizeRelV relativeFrom="page">
-              <wp14:pctHeight>0</wp14:pctHeight>
-            </wp14:sizeRelV>
-          </wp:anchor>
-        </w:drawing>
+      </w:pPr>
+      <w:r>
+        <w:t xml:space="preserve">1. </w:t>
+      </w:r>
+      <w:r>
+        <w:t xml:space="preserve">Start the program from the </w:t>
+      </w:r>
+      <w:r>
+        <w:rPr>
+          <w:i/>
+        </w:rPr>
+        <w:t>.exe</w:t>
+      </w:r>
+      <w:r>
+        <w:t>.</w:t>
       </w:r>
     </w:p>
     <w:p>
       <w:r>
-        <w:t>3.  To read an RFID tag, place one (or a few) on or very near to the reader.</w:t>
-      </w:r>
-      <w:r>
-        <w:t xml:space="preserve"> Check the screen; the tag(s) within range of the reader should display. </w:t>
+        <w:rPr>
+          <w:noProof/>
+        </w:rPr>
+        <mc:AlternateContent>
+          <mc:Choice Requires="wpg">
+            <w:drawing>
+              <wp:anchor distT="0" distB="0" distL="114300" distR="114300" simplePos="0" relativeHeight="251664384" behindDoc="0" locked="0" layoutInCell="1" allowOverlap="1">
+                <wp:simplePos x="0" y="0"/>
+                <wp:positionH relativeFrom="column">
+                  <wp:posOffset>1150620</wp:posOffset>
+                </wp:positionH>
+                <wp:positionV relativeFrom="paragraph">
+                  <wp:posOffset>593725</wp:posOffset>
+                </wp:positionV>
+                <wp:extent cx="3436620" cy="1165860"/>
+                <wp:effectExtent l="152400" t="171450" r="354330" b="358140"/>
+                <wp:wrapTopAndBottom/>
+                <wp:docPr id="8" name="Group 8"/>
+                <wp:cNvGraphicFramePr/>
+                <a:graphic xmlns:a="http://schemas.openxmlformats.org/drawingml/2006/main">
+                  <a:graphicData uri="http://schemas.microsoft.com/office/word/2010/wordprocessingGroup">
+                    <wpg:wgp>
+                      <wpg:cNvGrpSpPr/>
+                      <wpg:grpSpPr>
+                        <a:xfrm>
+                          <a:off x="0" y="0"/>
+                          <a:ext cx="3436620" cy="1165860"/>
+                          <a:chOff x="0" y="0"/>
+                          <a:chExt cx="3436620" cy="1165860"/>
+                        </a:xfrm>
+                      </wpg:grpSpPr>
+                      <pic:pic xmlns:pic="http://schemas.openxmlformats.org/drawingml/2006/picture">
+                        <pic:nvPicPr>
+                          <pic:cNvPr id="1" name="Picture 1" descr="C:\Users\Juliana French\AppData\Local\Microsoft\Windows\INetCache\Content.Word\MainScreeen.png"/>
+                          <pic:cNvPicPr>
+                            <a:picLocks noChangeAspect="1"/>
+                          </pic:cNvPicPr>
+                        </pic:nvPicPr>
+                        <pic:blipFill rotWithShape="1">
+                          <a:blip r:embed="rId6">
+                            <a:extLst>
+                              <a:ext uri="{28A0092B-C50C-407E-A947-70E740481C1C}">
+                                <a14:useLocalDpi xmlns:a14="http://schemas.microsoft.com/office/drawing/2010/main" val="0"/>
+                              </a:ext>
+                            </a:extLst>
+                          </a:blip>
+                          <a:srcRect t="1380" r="1528" b="68442"/>
+                          <a:stretch/>
+                        </pic:blipFill>
+                        <pic:spPr bwMode="auto">
+                          <a:xfrm>
+                            <a:off x="0" y="0"/>
+                            <a:ext cx="3436620" cy="1165860"/>
+                          </a:xfrm>
+                          <a:prstGeom prst="rect">
+                            <a:avLst/>
+                          </a:prstGeom>
+                          <a:ln>
+                            <a:noFill/>
+                          </a:ln>
+                          <a:effectLst>
+                            <a:outerShdw blurRad="292100" dist="139700" dir="2700000" algn="tl" rotWithShape="0">
+                              <a:srgbClr val="333333">
+                                <a:alpha val="65000"/>
+                              </a:srgbClr>
+                            </a:outerShdw>
+                          </a:effectLst>
+                          <a:extLst>
+                            <a:ext uri="{53640926-AAD7-44D8-BBD7-CCE9431645EC}">
+                              <a14:shadowObscured xmlns:a14="http://schemas.microsoft.com/office/drawing/2010/main"/>
+                            </a:ext>
+                          </a:extLst>
+                        </pic:spPr>
+                      </pic:pic>
+                      <wps:wsp>
+                        <wps:cNvPr id="6" name="Double Bracket 6"/>
+                        <wps:cNvSpPr/>
+                        <wps:spPr>
+                          <a:xfrm>
+                            <a:off x="190500" y="480060"/>
+                            <a:ext cx="586740" cy="144780"/>
+                          </a:xfrm>
+                          <a:prstGeom prst="bracketPair">
+                            <a:avLst/>
+                          </a:prstGeom>
+                          <a:ln w="19050">
+                            <a:solidFill>
+                              <a:schemeClr val="accent6"/>
+                            </a:solidFill>
+                          </a:ln>
+                        </wps:spPr>
+                        <wps:style>
+                          <a:lnRef idx="1">
+                            <a:schemeClr val="accent1"/>
+                          </a:lnRef>
+                          <a:fillRef idx="0">
+                            <a:schemeClr val="accent1"/>
+                          </a:fillRef>
+                          <a:effectRef idx="0">
+                            <a:schemeClr val="accent1"/>
+                          </a:effectRef>
+                          <a:fontRef idx="minor">
+                            <a:schemeClr val="tx1"/>
+                          </a:fontRef>
+                        </wps:style>
+                        <wps:bodyPr rot="0" spcFirstLastPara="0" vertOverflow="overflow" horzOverflow="overflow" vert="horz" wrap="square" lIns="91440" tIns="45720" rIns="91440" bIns="45720" numCol="1" spcCol="0" rtlCol="0" fromWordArt="0" anchor="ctr" anchorCtr="0" forceAA="0" compatLnSpc="1">
+                          <a:prstTxWarp prst="textNoShape">
+                            <a:avLst/>
+                          </a:prstTxWarp>
+                          <a:noAutofit/>
+                        </wps:bodyPr>
+                      </wps:wsp>
+                    </wpg:wgp>
+                  </a:graphicData>
+                </a:graphic>
+              </wp:anchor>
+            </w:drawing>
+          </mc:Choice>
+          <mc:Fallback>
+            <w:pict>
+              <v:group w14:anchorId="7C8D369A" id="Group 8" o:spid="_x0000_s1026" style="position:absolute;margin-left:90.6pt;margin-top:46.75pt;width:270.6pt;height:91.8pt;z-index:251664384" coordsize="34366,11658" o:gfxdata="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">
+                <v:shapetype id="_x0000_t75" coordsize="21600,21600" o:spt="75" o:preferrelative="t" path="m@4@5l@4@11@9@11@9@5xe" filled="f" stroked="f">
+                  <v:stroke joinstyle="miter"/>
+                  <v:formulas>
+                    <v:f eqn="if lineDrawn pixelLineWidth 0"/>
+                    <v:f eqn="sum @0 1 0"/>
+                    <v:f eqn="sum 0 0 @1"/>
+                    <v:f eqn="prod @2 1 2"/>
+                    <v:f eqn="prod @3 21600 pixelWidth"/>
+                    <v:f eqn="prod @3 21600 pixelHeight"/>
+                    <v:f eqn="sum @0 0 1"/>
+                    <v:f eqn="prod @6 1 2"/>
+                    <v:f eqn="prod @7 21600 pixelWidth"/>
+                    <v:f eqn="sum @8 21600 0"/>
+                    <v:f eqn="prod @7 21600 pixelHeight"/>
+                    <v:f eqn="sum @10 21600 0"/>
+                  </v:formulas>
+                  <v:path o:extrusionok="f" gradientshapeok="t" o:connecttype="rect"/>
+                  <o:lock v:ext="edit" aspectratio="t"/>
+                </v:shapetype>
+                <v:shape id="Picture 1" o:spid="_x0000_s1027" type="#_x0000_t75" style="position:absolute;width:34366;height:11658;visibility:visible;mso-wrap-style:square" o:gfxdata="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">
+                  <v:imagedata r:id="rId7" o:title="MainScreeen" croptop="904f" cropbottom="44854f" cropright="1001f"/>
+                  <v:shadow on="t" color="#333" opacity="42598f" origin="-.5,-.5" offset="2.74397mm,2.74397mm"/>
+                </v:shape>
+                <v:shapetype id="_x0000_t185" coordsize="21600,21600" o:spt="185" adj="3600" path="m@0,nfqx0@0l0@2qy@0,21600em@1,nfqx21600@0l21600@2qy@1,21600em@0,nsqx0@0l0@2qy@0,21600l@1,21600qx21600@2l21600@0qy@1,xe" filled="f">
+                  <v:formulas>
+                    <v:f eqn="val #0"/>
+                    <v:f eqn="sum width 0 #0"/>
+                    <v:f eqn="sum height 0 #0"/>
+                    <v:f eqn="prod @0 2929 10000"/>
+                    <v:f eqn="sum width 0 @3"/>
+                    <v:f eqn="sum height 0 @3"/>
+                    <v:f eqn="val width"/>
+                    <v:f eqn="val height"/>
+                    <v:f eqn="prod width 1 2"/>
+                    <v:f eqn="prod height 1 2"/>
+                  </v:formulas>
+                  <v:path o:extrusionok="f" gradientshapeok="t" limo="10800,10800" o:connecttype="custom" o:connectlocs="@8,0;0,@9;@8,@7;@6,@9" textboxrect="@3,@3,@4,@5"/>
+                  <v:handles>
+                    <v:h position="#0,topLeft" switch="" xrange="0,10800"/>
+                  </v:handles>
+                </v:shapetype>
+                <v:shape id="Double Bracket 6" o:spid="_x0000_s1028" type="#_x0000_t185" style="position:absolute;left:1905;top:4800;width:5867;height:1448;visibility:visible;mso-wrap-style:square;v-text-anchor:middle" o:gfxdata="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" strokecolor="#70ad47 [3209]" strokeweight="1.5pt">
+                  <v:stroke joinstyle="miter"/>
+                </v:shape>
+                <w10:wrap type="topAndBottom"/>
+              </v:group>
+            </w:pict>
+          </mc:Fallback>
+        </mc:AlternateContent>
+      </w:r>
+      <w:r>
+        <w:t xml:space="preserve">2. </w:t>
+      </w:r>
+      <w:r>
+        <w:t>In the menu, click on</w:t>
+      </w:r>
+      <w:r>
+        <w:t xml:space="preserve"> “Connect/Disconnect” and select “Connect” to connect to the reader. </w:t>
       </w:r>
     </w:p>
     <w:p>
       <w:r>
-        <w:t>&lt;insert picture&gt;</w:t>
+        <w:rPr>
+          <w:noProof/>
+        </w:rPr>
+        <mc:AlternateContent>
+          <mc:Choice Requires="wpg">
+            <w:drawing>
+              <wp:anchor distT="0" distB="0" distL="114300" distR="114300" simplePos="0" relativeHeight="251662336" behindDoc="0" locked="0" layoutInCell="1" allowOverlap="1">
+                <wp:simplePos x="0" y="0"/>
+                <wp:positionH relativeFrom="column">
+                  <wp:posOffset>1120140</wp:posOffset>
+                </wp:positionH>
+                <wp:positionV relativeFrom="paragraph">
+                  <wp:posOffset>2403475</wp:posOffset>
+                </wp:positionV>
+                <wp:extent cx="3497580" cy="1234440"/>
+                <wp:effectExtent l="152400" t="152400" r="369570" b="365760"/>
+                <wp:wrapTopAndBottom/>
+                <wp:docPr id="7" name="Group 7"/>
+                <wp:cNvGraphicFramePr/>
+                <a:graphic xmlns:a="http://schemas.openxmlformats.org/drawingml/2006/main">
+                  <a:graphicData uri="http://schemas.microsoft.com/office/word/2010/wordprocessingGroup">
+                    <wpg:wgp>
+                      <wpg:cNvGrpSpPr/>
+                      <wpg:grpSpPr>
+                        <a:xfrm>
+                          <a:off x="0" y="0"/>
+                          <a:ext cx="3497580" cy="1234440"/>
+                          <a:chOff x="-7620" y="0"/>
+                          <a:chExt cx="3497580" cy="1234440"/>
+                        </a:xfrm>
+                      </wpg:grpSpPr>
+                      <pic:pic xmlns:pic="http://schemas.openxmlformats.org/drawingml/2006/picture">
+                        <pic:nvPicPr>
+                          <pic:cNvPr id="2" name="Picture 2" descr="C:\Users\Juliana French\AppData\Local\Microsoft\Windows\INetCache\Content.Word\SingleTag.png"/>
+                          <pic:cNvPicPr>
+                            <a:picLocks noChangeAspect="1"/>
+                          </pic:cNvPicPr>
+                        </pic:nvPicPr>
+                        <pic:blipFill rotWithShape="1">
+                          <a:blip r:embed="rId8">
+                            <a:extLst>
+                              <a:ext uri="{28A0092B-C50C-407E-A947-70E740481C1C}">
+                                <a14:useLocalDpi xmlns:a14="http://schemas.microsoft.com/office/drawing/2010/main" val="0"/>
+                              </a:ext>
+                            </a:extLst>
+                          </a:blip>
+                          <a:srcRect r="218" b="68047"/>
+                          <a:stretch/>
+                        </pic:blipFill>
+                        <pic:spPr bwMode="auto">
+                          <a:xfrm>
+                            <a:off x="0" y="0"/>
+                            <a:ext cx="3489960" cy="1234440"/>
+                          </a:xfrm>
+                          <a:prstGeom prst="rect">
+                            <a:avLst/>
+                          </a:prstGeom>
+                          <a:ln>
+                            <a:noFill/>
+                          </a:ln>
+                          <a:effectLst>
+                            <a:outerShdw blurRad="292100" dist="139700" dir="2700000" algn="tl" rotWithShape="0">
+                              <a:srgbClr val="333333">
+                                <a:alpha val="65000"/>
+                              </a:srgbClr>
+                            </a:outerShdw>
+                          </a:effectLst>
+                          <a:extLst>
+                            <a:ext uri="{53640926-AAD7-44D8-BBD7-CCE9431645EC}">
+                              <a14:shadowObscured xmlns:a14="http://schemas.microsoft.com/office/drawing/2010/main"/>
+                            </a:ext>
+                          </a:extLst>
+                        </pic:spPr>
+                      </pic:pic>
+                      <wps:wsp>
+                        <wps:cNvPr id="5" name="Double Bracket 5"/>
+                        <wps:cNvSpPr/>
+                        <wps:spPr>
+                          <a:xfrm>
+                            <a:off x="-7620" y="495300"/>
+                            <a:ext cx="1638300" cy="175260"/>
+                          </a:xfrm>
+                          <a:prstGeom prst="bracketPair">
+                            <a:avLst/>
+                          </a:prstGeom>
+                          <a:ln w="19050">
+                            <a:solidFill>
+                              <a:schemeClr val="accent6"/>
+                            </a:solidFill>
+                          </a:ln>
+                        </wps:spPr>
+                        <wps:style>
+                          <a:lnRef idx="1">
+                            <a:schemeClr val="accent1"/>
+                          </a:lnRef>
+                          <a:fillRef idx="0">
+                            <a:schemeClr val="accent1"/>
+                          </a:fillRef>
+                          <a:effectRef idx="0">
+                            <a:schemeClr val="accent1"/>
+                          </a:effectRef>
+                          <a:fontRef idx="minor">
+                            <a:schemeClr val="tx1"/>
+                          </a:fontRef>
+                        </wps:style>
+                        <wps:bodyPr rot="0" spcFirstLastPara="0" vertOverflow="overflow" horzOverflow="overflow" vert="horz" wrap="square" lIns="91440" tIns="45720" rIns="91440" bIns="45720" numCol="1" spcCol="0" rtlCol="0" fromWordArt="0" anchor="ctr" anchorCtr="0" forceAA="0" compatLnSpc="1">
+                          <a:prstTxWarp prst="textNoShape">
+                            <a:avLst/>
+                          </a:prstTxWarp>
+                          <a:noAutofit/>
+                        </wps:bodyPr>
+                      </wps:wsp>
+                    </wpg:wgp>
+                  </a:graphicData>
+                </a:graphic>
+                <wp14:sizeRelH relativeFrom="margin">
+                  <wp14:pctWidth>0</wp14:pctWidth>
+                </wp14:sizeRelH>
+              </wp:anchor>
+            </w:drawing>
+          </mc:Choice>
+          <mc:Fallback>
+            <w:pict>
+              <v:group w14:anchorId="192D611E" id="Group 7" o:spid="_x0000_s1026" style="position:absolute;margin-left:88.2pt;margin-top:189.25pt;width:275.4pt;height:97.2pt;z-index:251662336;mso-width-relative:margin" coordorigin="-76" coordsize="34975,12344" o:gfxdata="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">
+                <v:shape id="Picture 2" o:spid="_x0000_s1027" type="#_x0000_t75" style="position:absolute;width:34899;height:12344;visibility:visible;mso-wrap-style:square" o:gfxdata="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">
+                  <v:imagedata r:id="rId9" o:title="SingleTag" cropbottom="44595f" cropright="143f"/>
+                  <v:shadow on="t" color="#333" opacity="42598f" origin="-.5,-.5" offset="2.74397mm,2.74397mm"/>
+                </v:shape>
+                <v:shape id="Double Bracket 5" o:spid="_x0000_s1028" type="#_x0000_t185" style="position:absolute;left:-76;top:4953;width:16382;height:1752;visibility:visible;mso-wrap-style:square;v-text-anchor:middle" o:gfxdata="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" strokecolor="#70ad47 [3209]" strokeweight="1.5pt">
+                  <v:stroke joinstyle="miter"/>
+                </v:shape>
+                <w10:wrap type="topAndBottom"/>
+              </v:group>
+            </w:pict>
+          </mc:Fallback>
+        </mc:AlternateContent>
+      </w:r>
+      <w:r>
+        <w:t>3.  To read an RFID tag, place one (or a few) on or very near to the reader.</w:t>
+      </w:r>
+      <w:r>
+        <w:t xml:space="preserve"> Check the screen; the tag(s) within range of the reader should </w:t>
+      </w:r>
+      <w:r>
+        <w:t>display</w:t>
+      </w:r>
+      <w:r>
+        <w:t xml:space="preserve">. </w:t>
       </w:r>
     </w:p>
+    <w:p/>
     <w:p>
       <w:r>
-        <w:t xml:space="preserve">All tags that have </w:t>
+        <w:t>All</w:t>
+      </w:r>
+      <w:r>
+        <w:t xml:space="preserve"> unique</w:t>
+      </w:r>
+      <w:r>
+        <w:t xml:space="preserve"> tags that have </w:t>
+      </w:r>
+      <w:r>
+        <w:t xml:space="preserve">been read previously will persist on the screen. </w:t>
       </w:r>
     </w:p>
     <w:p>
@@ -1932,7 +2173,7 @@
 <CoverPageProperties xmlns="http://schemas.microsoft.com/office/2006/coverPageProps">
   <PublishDate/>
   <Abstract/>
-  <CompanyAddress>SE12-323</CompanyAddress>
+  <CompanyAddress>OCT 17, 2017</CompanyAddress>
   <CompanyPhone/>
   <CompanyFax/>
   <CompanyEmail/>

</xml_diff>